<commit_message>
Added links in resource file
</commit_message>
<xml_diff>
--- a/Resources/Links and Books.docx
+++ b/Resources/Links and Books.docx
@@ -3,7 +3,17 @@
 <w:document xmlns:wpc="http://schemas.microsoft.com/office/word/2010/wordprocessingCanvas" xmlns:cx="http://schemas.microsoft.com/office/drawing/2014/chartex" xmlns:mc="http://schemas.openxmlformats.org/markup-compatibility/2006" xmlns:o="urn:schemas-microsoft-com:office:office" xmlns:r="http://schemas.openxmlformats.org/officeDocument/2006/relationships" xmlns:m="http://schemas.openxmlformats.org/officeDocument/2006/math" xmlns:v="urn:schemas-microsoft-com:vml" xmlns:wp14="http://schemas.microsoft.com/office/word/2010/wordprocessingDrawing" xmlns:wp="http://schemas.openxmlformats.org/drawingml/2006/wordprocessingDrawing" xmlns:w10="urn:schemas-microsoft-com:office:word" xmlns:w="http://schemas.openxmlformats.org/wordprocessingml/2006/main" xmlns:w14="http://schemas.microsoft.com/office/word/2010/wordml" xmlns:w15="http://schemas.microsoft.com/office/word/2012/wordml" xmlns:w16se="http://schemas.microsoft.com/office/word/2015/wordml/symex" xmlns:wpg="http://schemas.microsoft.com/office/word/2010/wordprocessingGroup" xmlns:wpi="http://schemas.microsoft.com/office/word/2010/wordprocessingInk" xmlns:wne="http://schemas.microsoft.com/office/word/2006/wordml" xmlns:wps="http://schemas.microsoft.com/office/word/2010/wordprocessingShape" mc:Ignorable="w14 w15 w16se wp14">
   <w:body>
     <w:p>
-      <w:r>
+      <w:pPr>
+        <w:rPr>
+          <w:b/>
+          <w:u w:val="single"/>
+        </w:rPr>
+      </w:pPr>
+      <w:r>
+        <w:rPr>
+          <w:b/>
+          <w:u w:val="single"/>
+        </w:rPr>
         <w:t>Websites</w:t>
       </w:r>
     </w:p>
@@ -56,6 +66,87 @@
             <w:rStyle w:val="Hyperlink"/>
           </w:rPr>
           <w:t>https://scholar.google.com/</w:t>
+        </w:r>
+      </w:hyperlink>
+    </w:p>
+    <w:p>
+      <w:r>
+        <w:t xml:space="preserve">NSA Day of Cyber: </w:t>
+      </w:r>
+      <w:hyperlink r:id="rId8" w:history="1">
+        <w:r>
+          <w:rPr>
+            <w:rStyle w:val="Hyperlink"/>
+          </w:rPr>
+          <w:t>https://www.nsadayofcyber.com/</w:t>
+        </w:r>
+      </w:hyperlink>
+    </w:p>
+    <w:p>
+      <w:r>
+        <w:t xml:space="preserve">CyberPatriot Competition: </w:t>
+      </w:r>
+      <w:hyperlink r:id="rId9" w:history="1">
+        <w:r>
+          <w:rPr>
+            <w:rStyle w:val="Hyperlink"/>
+          </w:rPr>
+          <w:t>https://www.uscyberpatriot.org/home</w:t>
+        </w:r>
+      </w:hyperlink>
+    </w:p>
+    <w:p/>
+    <w:p>
+      <w:pPr>
+        <w:rPr>
+          <w:b/>
+          <w:u w:val="single"/>
+        </w:rPr>
+      </w:pPr>
+      <w:r>
+        <w:rPr>
+          <w:b/>
+          <w:u w:val="single"/>
+        </w:rPr>
+        <w:t>Videos</w:t>
+      </w:r>
+    </w:p>
+    <w:p>
+      <w:r>
+        <w:t xml:space="preserve">Paired Key Exchange: </w:t>
+      </w:r>
+      <w:hyperlink r:id="rId10" w:history="1">
+        <w:r>
+          <w:rPr>
+            <w:rStyle w:val="Hyperlink"/>
+          </w:rPr>
+          <w:t>https://www.youtube.com/watch?v=U62S8SchxX4</w:t>
+        </w:r>
+      </w:hyperlink>
+    </w:p>
+    <w:p>
+      <w:r>
+        <w:t xml:space="preserve">RSA Encryption Algorithm: </w:t>
+      </w:r>
+      <w:hyperlink r:id="rId11" w:history="1">
+        <w:r>
+          <w:rPr>
+            <w:rStyle w:val="Hyperlink"/>
+          </w:rPr>
+          <w:t>https://www.youtube.com/watch?v=wXB-V_Keiu8</w:t>
+        </w:r>
+      </w:hyperlink>
+    </w:p>
+    <w:p>
+      <w:r>
+        <w:t xml:space="preserve">Asymmetric Encryption: </w:t>
+      </w:r>
+      <w:hyperlink r:id="rId12" w:history="1">
+        <w:r>
+          <w:rPr>
+            <w:rStyle w:val="Hyperlink"/>
+          </w:rPr>
+          <w:t>https://www.youtube.com/watch?v=AQDCe585Lnc&amp;vl=en</w:t>
         </w:r>
       </w:hyperlink>
     </w:p>
@@ -64,48 +155,61 @@
       <w:bookmarkEnd w:id="0"/>
     </w:p>
     <w:p>
-      <w:r>
-        <w:t xml:space="preserve">NSA Day of Cyber: </w:t>
-      </w:r>
-      <w:hyperlink r:id="rId8" w:history="1">
-        <w:r>
-          <w:rPr>
-            <w:rStyle w:val="Hyperlink"/>
-          </w:rPr>
-          <w:t>https://www.nsadayofcyber.com/</w:t>
-        </w:r>
-      </w:hyperlink>
-    </w:p>
-    <w:p>
-      <w:proofErr w:type="spellStart"/>
-      <w:r>
-        <w:t>CyberPatriot</w:t>
-      </w:r>
-      <w:proofErr w:type="spellEnd"/>
-      <w:r>
-        <w:t xml:space="preserve"> Competition: </w:t>
-      </w:r>
-      <w:hyperlink r:id="rId9" w:history="1">
-        <w:r>
-          <w:rPr>
-            <w:rStyle w:val="Hyperlink"/>
-          </w:rPr>
-          <w:t>https://www.uscyberpatriot.org/home</w:t>
-        </w:r>
-      </w:hyperlink>
-    </w:p>
-    <w:p/>
-    <w:p/>
-    <w:p>
-      <w:r>
+      <w:pPr>
+        <w:rPr>
+          <w:b/>
+          <w:u w:val="single"/>
+        </w:rPr>
+      </w:pPr>
+      <w:r>
+        <w:rPr>
+          <w:b/>
+          <w:u w:val="single"/>
+        </w:rPr>
         <w:t>Books</w:t>
       </w:r>
     </w:p>
     <w:p>
       <w:r>
+        <w:t xml:space="preserve">The CODE Book (Encryption): </w:t>
+      </w:r>
+      <w:hyperlink r:id="rId13" w:history="1">
+        <w:r>
+          <w:rPr>
+            <w:rStyle w:val="Hyperlink"/>
+          </w:rPr>
+          <w:t>https://www.amazon.com/Code-Book-Science-Secrecy-Cryptography/dp/0385495323/ref=sr_1_2?s=books&amp;ie=UTF8&amp;qid=1531832620&amp;sr=1-2&amp;keywords=encryption</w:t>
+        </w:r>
+      </w:hyperlink>
+    </w:p>
+    <w:p>
+      <w:r>
+        <w:t xml:space="preserve">CODE (Computer Concepts): </w:t>
+      </w:r>
+      <w:hyperlink r:id="rId14" w:history="1">
+        <w:r>
+          <w:rPr>
+            <w:rStyle w:val="Hyperlink"/>
+          </w:rPr>
+          <w:t>https://www.amazon.com/Code-Language-Computer-Hardware-Software/dp/0735611319</w:t>
+        </w:r>
+      </w:hyperlink>
+    </w:p>
+    <w:p>
+      <w:pPr>
+        <w:rPr>
+          <w:rStyle w:val="Hyperlink"/>
+          <w:rFonts w:ascii="Arial" w:hAnsi="Arial" w:cs="Arial"/>
+          <w:color w:val="1155CC"/>
+          <w:sz w:val="19"/>
+          <w:szCs w:val="19"/>
+          <w:shd w:val="clear" w:color="auto" w:fill="FFFFFF"/>
+        </w:rPr>
+      </w:pPr>
+      <w:r>
         <w:t xml:space="preserve">Introvert Book: </w:t>
       </w:r>
-      <w:hyperlink r:id="rId10" w:tgtFrame="_blank" w:history="1">
+      <w:hyperlink r:id="rId15" w:tgtFrame="_blank" w:history="1">
         <w:r>
           <w:rPr>
             <w:rStyle w:val="Hyperlink"/>
@@ -118,6 +222,18 @@
           <w:t>https://www.amazon.com/Quiet-Power-Introverts-World-Talking/dp/0307352153</w:t>
         </w:r>
       </w:hyperlink>
+    </w:p>
+    <w:p>
+      <w:pPr>
+        <w:rPr>
+          <w:rFonts w:ascii="Arial" w:hAnsi="Arial" w:cs="Arial"/>
+          <w:color w:val="1155CC"/>
+          <w:sz w:val="19"/>
+          <w:szCs w:val="19"/>
+          <w:u w:val="single"/>
+          <w:shd w:val="clear" w:color="auto" w:fill="FFFFFF"/>
+        </w:rPr>
+      </w:pPr>
     </w:p>
     <w:sectPr>
       <w:pgSz w:w="12240" w:h="15840"/>

</xml_diff>

<commit_message>
Added Misc files for end of class
</commit_message>
<xml_diff>
--- a/Resources/Links and Books.docx
+++ b/Resources/Links and Books.docx
@@ -57,6 +57,12 @@
       </w:hyperlink>
     </w:p>
     <w:p>
+      <w:pPr>
+        <w:rPr>
+          <w:color w:val="0000FF"/>
+          <w:u w:val="single"/>
+        </w:rPr>
+      </w:pPr>
       <w:r>
         <w:t xml:space="preserve">Google Scholar Search: </w:t>
       </w:r>
@@ -83,6 +89,12 @@
       </w:hyperlink>
     </w:p>
     <w:p>
+      <w:pPr>
+        <w:rPr>
+          <w:color w:val="0000FF"/>
+          <w:u w:val="single"/>
+        </w:rPr>
+      </w:pPr>
       <w:r>
         <w:t xml:space="preserve">CyberPatriot Competition: </w:t>
       </w:r>
@@ -95,7 +107,36 @@
         </w:r>
       </w:hyperlink>
     </w:p>
-    <w:p/>
+    <w:p>
+      <w:r>
+        <w:t xml:space="preserve">WoW Currupted Blood Plague: </w:t>
+      </w:r>
+      <w:hyperlink r:id="rId10" w:history="1">
+        <w:r>
+          <w:rPr>
+            <w:rStyle w:val="Hyperlink"/>
+          </w:rPr>
+          <w:t>https://www.youtube.com/watch?v=abTmZXqk5V4</w:t>
+        </w:r>
+      </w:hyperlink>
+    </w:p>
+    <w:p>
+      <w:r>
+        <w:t xml:space="preserve">Wheel Decide: </w:t>
+      </w:r>
+      <w:hyperlink r:id="rId11" w:history="1">
+        <w:r>
+          <w:rPr>
+            <w:rStyle w:val="Hyperlink"/>
+          </w:rPr>
+          <w:t>http://wheeldecide.com</w:t>
+        </w:r>
+      </w:hyperlink>
+    </w:p>
+    <w:p>
+      <w:bookmarkStart w:id="0" w:name="_GoBack"/>
+      <w:bookmarkEnd w:id="0"/>
+    </w:p>
     <w:p>
       <w:pPr>
         <w:rPr>
@@ -115,7 +156,7 @@
       <w:r>
         <w:t xml:space="preserve">Paired Key Exchange: </w:t>
       </w:r>
-      <w:hyperlink r:id="rId10" w:history="1">
+      <w:hyperlink r:id="rId12" w:history="1">
         <w:r>
           <w:rPr>
             <w:rStyle w:val="Hyperlink"/>
@@ -128,7 +169,7 @@
       <w:r>
         <w:t xml:space="preserve">RSA Encryption Algorithm: </w:t>
       </w:r>
-      <w:hyperlink r:id="rId11" w:history="1">
+      <w:hyperlink r:id="rId13" w:history="1">
         <w:r>
           <w:rPr>
             <w:rStyle w:val="Hyperlink"/>
@@ -141,7 +182,7 @@
       <w:r>
         <w:t xml:space="preserve">Asymmetric Encryption: </w:t>
       </w:r>
-      <w:hyperlink r:id="rId12" w:history="1">
+      <w:hyperlink r:id="rId14" w:history="1">
         <w:r>
           <w:rPr>
             <w:rStyle w:val="Hyperlink"/>
@@ -150,10 +191,7 @@
         </w:r>
       </w:hyperlink>
     </w:p>
-    <w:p>
-      <w:bookmarkStart w:id="0" w:name="_GoBack"/>
-      <w:bookmarkEnd w:id="0"/>
-    </w:p>
+    <w:p/>
     <w:p>
       <w:pPr>
         <w:rPr>
@@ -173,7 +211,7 @@
       <w:r>
         <w:t xml:space="preserve">The CODE Book (Encryption): </w:t>
       </w:r>
-      <w:hyperlink r:id="rId13" w:history="1">
+      <w:hyperlink r:id="rId15" w:history="1">
         <w:r>
           <w:rPr>
             <w:rStyle w:val="Hyperlink"/>
@@ -186,7 +224,7 @@
       <w:r>
         <w:t xml:space="preserve">CODE (Computer Concepts): </w:t>
       </w:r>
-      <w:hyperlink r:id="rId14" w:history="1">
+      <w:hyperlink r:id="rId16" w:history="1">
         <w:r>
           <w:rPr>
             <w:rStyle w:val="Hyperlink"/>
@@ -209,7 +247,7 @@
       <w:r>
         <w:t xml:space="preserve">Introvert Book: </w:t>
       </w:r>
-      <w:hyperlink r:id="rId15" w:tgtFrame="_blank" w:history="1">
+      <w:hyperlink r:id="rId17" w:tgtFrame="_blank" w:history="1">
         <w:r>
           <w:rPr>
             <w:rStyle w:val="Hyperlink"/>

</xml_diff>